<commit_message>
Go To Preview in the table
</commit_message>
<xml_diff>
--- a/uploads/document-generator/template/temp/2018018.docx
+++ b/uploads/document-generator/template/temp/2018018.docx
@@ -1270,6 +1270,12 @@
                 <w:szCs w:val="24"/>
               </w:rPr>
               <w:t/>
+              <w:pict>
+                <v:shape type="#_x0000_t75" style="position:absolute;left:0;text-align:left;margin-left:.1pt;margin-top:0;width:115px;height:113,38407494145px;z-index:-251657216;mso-position-horizontal:absolute;mso-position-horizontal-relative:text;mso-position-vertical:inside;mso-position-vertical-relative:text;mso-width-relative:page;mso-height-relative:page">
+                  <v:imagedata r:id="rId12" o:title=""/>
+                </v:shape>
+              </w:pict>
+              <w:t/>
             </w:r>
             <w:r>
               <w:rPr>
@@ -1277,6 +1283,12 @@
                 <w:sz w:val="24"/>
                 <w:szCs w:val="24"/>
               </w:rPr>
+              <w:t/>
+              <w:pict>
+                <v:shape type="#_x0000_t75" style="position:absolute;left:0;text-align:left;margin-left:.1pt;margin-top:0;width:115px;height:81,728062913907px;z-index:-251657216;mso-position-horizontal:absolute;mso-position-horizontal-relative:text;mso-position-vertical:inside;mso-position-vertical-relative:text;mso-width-relative:page;mso-height-relative:page">
+                  <v:imagedata r:id="rId11" o:title=""/>
+                </v:shape>
+              </w:pict>
               <w:t/>
             </w:r>
           </w:p>

</xml_diff>